<commit_message>
Add signature sheets to the report; Convert report to PDF
</commit_message>
<xml_diff>
--- a/Report.docx
+++ b/Report.docx
@@ -9,17 +9,104 @@
         <w:jc w:val="center"/>
         <w:rPr>
           <w:rFonts w:ascii="Times New Roman" w:hAnsi="Times New Roman" w:cs="Times New Roman"/>
-          <w:sz w:val="28"/>
-          <w:szCs w:val="28"/>
-        </w:rPr>
-      </w:pPr>
-      <w:r>
-        <w:rPr>
-          <w:rFonts w:ascii="Times New Roman" w:hAnsi="Times New Roman" w:cs="Times New Roman"/>
-          <w:sz w:val="28"/>
-          <w:szCs w:val="28"/>
-        </w:rPr>
-        <w:t>Министерство науки и высшего образование Российской Федерации</w:t>
+          <w:b/>
+          <w:bCs/>
+          <w:sz w:val="28"/>
+          <w:szCs w:val="28"/>
+        </w:rPr>
+      </w:pPr>
+      <w:r>
+        <w:rPr>
+          <w:rFonts w:ascii="Times New Roman" w:hAnsi="Times New Roman" w:cs="Times New Roman"/>
+          <w:b/>
+          <w:bCs/>
+          <w:noProof/>
+          <w:sz w:val="28"/>
+          <w:szCs w:val="28"/>
+        </w:rPr>
+        <w:drawing>
+          <wp:anchor distT="0" distB="0" distL="114300" distR="114300" simplePos="0" relativeHeight="251658240" behindDoc="0" locked="0" layoutInCell="1" allowOverlap="1" wp14:anchorId="13C7F95E" wp14:editId="49795D42">
+            <wp:simplePos x="0" y="0"/>
+            <wp:positionH relativeFrom="page">
+              <wp:align>right</wp:align>
+            </wp:positionH>
+            <wp:positionV relativeFrom="paragraph">
+              <wp:posOffset>-720394</wp:posOffset>
+            </wp:positionV>
+            <wp:extent cx="7553739" cy="10678160"/>
+            <wp:effectExtent l="0" t="0" r="9525" b="8890"/>
+            <wp:wrapNone/>
+            <wp:docPr id="756127223" name="Рисунок 1"/>
+            <wp:cNvGraphicFramePr>
+              <a:graphicFrameLocks xmlns:a="http://schemas.openxmlformats.org/drawingml/2006/main" noChangeAspect="1"/>
+            </wp:cNvGraphicFramePr>
+            <a:graphic xmlns:a="http://schemas.openxmlformats.org/drawingml/2006/main">
+              <a:graphicData uri="http://schemas.openxmlformats.org/drawingml/2006/picture">
+                <pic:pic xmlns:pic="http://schemas.openxmlformats.org/drawingml/2006/picture">
+                  <pic:nvPicPr>
+                    <pic:cNvPr id="0" name="Picture 1"/>
+                    <pic:cNvPicPr>
+                      <a:picLocks noChangeAspect="1" noChangeArrowheads="1"/>
+                    </pic:cNvPicPr>
+                  </pic:nvPicPr>
+                  <pic:blipFill>
+                    <a:blip r:embed="rId8">
+                      <a:extLst>
+                        <a:ext uri="{28A0092B-C50C-407E-A947-70E740481C1C}">
+                          <a14:useLocalDpi xmlns:a14="http://schemas.microsoft.com/office/drawing/2010/main" val="0"/>
+                        </a:ext>
+                      </a:extLst>
+                    </a:blip>
+                    <a:srcRect/>
+                    <a:stretch>
+                      <a:fillRect/>
+                    </a:stretch>
+                  </pic:blipFill>
+                  <pic:spPr bwMode="auto">
+                    <a:xfrm>
+                      <a:off x="0" y="0"/>
+                      <a:ext cx="7553739" cy="10678160"/>
+                    </a:xfrm>
+                    <a:prstGeom prst="rect">
+                      <a:avLst/>
+                    </a:prstGeom>
+                    <a:noFill/>
+                    <a:ln>
+                      <a:noFill/>
+                    </a:ln>
+                  </pic:spPr>
+                </pic:pic>
+              </a:graphicData>
+            </a:graphic>
+            <wp14:sizeRelH relativeFrom="margin">
+              <wp14:pctWidth>0</wp14:pctWidth>
+            </wp14:sizeRelH>
+            <wp14:sizeRelV relativeFrom="margin">
+              <wp14:pctHeight>0</wp14:pctHeight>
+            </wp14:sizeRelV>
+          </wp:anchor>
+        </w:drawing>
+      </w:r>
+    </w:p>
+    <w:p>
+      <w:pPr>
+        <w:rPr>
+          <w:rFonts w:ascii="Times New Roman" w:hAnsi="Times New Roman" w:cs="Times New Roman"/>
+          <w:b/>
+          <w:bCs/>
+          <w:sz w:val="28"/>
+          <w:szCs w:val="28"/>
+        </w:rPr>
+      </w:pPr>
+      <w:r>
+        <w:rPr>
+          <w:rFonts w:ascii="Times New Roman" w:hAnsi="Times New Roman" w:cs="Times New Roman"/>
+          <w:b/>
+          <w:bCs/>
+          <w:sz w:val="28"/>
+          <w:szCs w:val="28"/>
+        </w:rPr>
+        <w:br w:type="page"/>
       </w:r>
     </w:p>
     <w:p>
@@ -29,17 +116,105 @@
         <w:jc w:val="center"/>
         <w:rPr>
           <w:rFonts w:ascii="Times New Roman" w:hAnsi="Times New Roman" w:cs="Times New Roman"/>
-          <w:sz w:val="28"/>
-          <w:szCs w:val="28"/>
-        </w:rPr>
-      </w:pPr>
-      <w:r>
-        <w:rPr>
-          <w:rFonts w:ascii="Times New Roman" w:hAnsi="Times New Roman" w:cs="Times New Roman"/>
-          <w:sz w:val="28"/>
-          <w:szCs w:val="28"/>
-        </w:rPr>
-        <w:t>Пензенский государственный университет</w:t>
+          <w:b/>
+          <w:bCs/>
+          <w:sz w:val="28"/>
+          <w:szCs w:val="28"/>
+        </w:rPr>
+      </w:pPr>
+      <w:r>
+        <w:rPr>
+          <w:rFonts w:ascii="Times New Roman" w:hAnsi="Times New Roman" w:cs="Times New Roman"/>
+          <w:b/>
+          <w:bCs/>
+          <w:noProof/>
+          <w:sz w:val="28"/>
+          <w:szCs w:val="28"/>
+        </w:rPr>
+        <w:lastRenderedPageBreak/>
+        <w:drawing>
+          <wp:anchor distT="0" distB="0" distL="114300" distR="114300" simplePos="0" relativeHeight="251659264" behindDoc="0" locked="0" layoutInCell="1" allowOverlap="1" wp14:anchorId="2A546FB3" wp14:editId="6A4B0851">
+            <wp:simplePos x="0" y="0"/>
+            <wp:positionH relativeFrom="page">
+              <wp:align>right</wp:align>
+            </wp:positionH>
+            <wp:positionV relativeFrom="paragraph">
+              <wp:posOffset>-720394</wp:posOffset>
+            </wp:positionV>
+            <wp:extent cx="7553739" cy="10678160"/>
+            <wp:effectExtent l="0" t="0" r="9525" b="8890"/>
+            <wp:wrapNone/>
+            <wp:docPr id="1490320875" name="Рисунок 2"/>
+            <wp:cNvGraphicFramePr>
+              <a:graphicFrameLocks xmlns:a="http://schemas.openxmlformats.org/drawingml/2006/main" noChangeAspect="1"/>
+            </wp:cNvGraphicFramePr>
+            <a:graphic xmlns:a="http://schemas.openxmlformats.org/drawingml/2006/main">
+              <a:graphicData uri="http://schemas.openxmlformats.org/drawingml/2006/picture">
+                <pic:pic xmlns:pic="http://schemas.openxmlformats.org/drawingml/2006/picture">
+                  <pic:nvPicPr>
+                    <pic:cNvPr id="0" name="Picture 2"/>
+                    <pic:cNvPicPr>
+                      <a:picLocks noChangeAspect="1" noChangeArrowheads="1"/>
+                    </pic:cNvPicPr>
+                  </pic:nvPicPr>
+                  <pic:blipFill>
+                    <a:blip r:embed="rId9">
+                      <a:extLst>
+                        <a:ext uri="{28A0092B-C50C-407E-A947-70E740481C1C}">
+                          <a14:useLocalDpi xmlns:a14="http://schemas.microsoft.com/office/drawing/2010/main" val="0"/>
+                        </a:ext>
+                      </a:extLst>
+                    </a:blip>
+                    <a:srcRect/>
+                    <a:stretch>
+                      <a:fillRect/>
+                    </a:stretch>
+                  </pic:blipFill>
+                  <pic:spPr bwMode="auto">
+                    <a:xfrm>
+                      <a:off x="0" y="0"/>
+                      <a:ext cx="7553739" cy="10678160"/>
+                    </a:xfrm>
+                    <a:prstGeom prst="rect">
+                      <a:avLst/>
+                    </a:prstGeom>
+                    <a:noFill/>
+                    <a:ln>
+                      <a:noFill/>
+                    </a:ln>
+                  </pic:spPr>
+                </pic:pic>
+              </a:graphicData>
+            </a:graphic>
+            <wp14:sizeRelH relativeFrom="margin">
+              <wp14:pctWidth>0</wp14:pctWidth>
+            </wp14:sizeRelH>
+            <wp14:sizeRelV relativeFrom="margin">
+              <wp14:pctHeight>0</wp14:pctHeight>
+            </wp14:sizeRelV>
+          </wp:anchor>
+        </w:drawing>
+      </w:r>
+    </w:p>
+    <w:p>
+      <w:pPr>
+        <w:rPr>
+          <w:rFonts w:ascii="Times New Roman" w:hAnsi="Times New Roman" w:cs="Times New Roman"/>
+          <w:b/>
+          <w:bCs/>
+          <w:sz w:val="28"/>
+          <w:szCs w:val="28"/>
+        </w:rPr>
+      </w:pPr>
+      <w:r>
+        <w:rPr>
+          <w:rFonts w:ascii="Times New Roman" w:hAnsi="Times New Roman" w:cs="Times New Roman"/>
+          <w:b/>
+          <w:bCs/>
+          <w:sz w:val="28"/>
+          <w:szCs w:val="28"/>
+        </w:rPr>
+        <w:br w:type="page"/>
       </w:r>
     </w:p>
     <w:p>
@@ -49,17 +224,109 @@
         <w:jc w:val="center"/>
         <w:rPr>
           <w:rFonts w:ascii="Times New Roman" w:hAnsi="Times New Roman" w:cs="Times New Roman"/>
-          <w:sz w:val="28"/>
-          <w:szCs w:val="28"/>
-        </w:rPr>
-      </w:pPr>
-      <w:r>
-        <w:rPr>
-          <w:rFonts w:ascii="Times New Roman" w:hAnsi="Times New Roman" w:cs="Times New Roman"/>
-          <w:sz w:val="28"/>
-          <w:szCs w:val="28"/>
-        </w:rPr>
-        <w:t>Кафедра «Вычислительная техника»</w:t>
+          <w:b/>
+          <w:bCs/>
+          <w:sz w:val="28"/>
+          <w:szCs w:val="28"/>
+          <w:lang w:val="en-US"/>
+        </w:rPr>
+      </w:pPr>
+      <w:r>
+        <w:rPr>
+          <w:rFonts w:ascii="Times New Roman" w:hAnsi="Times New Roman" w:cs="Times New Roman"/>
+          <w:b/>
+          <w:bCs/>
+          <w:noProof/>
+          <w:sz w:val="28"/>
+          <w:szCs w:val="28"/>
+          <w:lang w:val="en-US"/>
+        </w:rPr>
+        <w:lastRenderedPageBreak/>
+        <w:drawing>
+          <wp:anchor distT="0" distB="0" distL="114300" distR="114300" simplePos="0" relativeHeight="251660288" behindDoc="0" locked="0" layoutInCell="1" allowOverlap="1" wp14:anchorId="02AFA77B" wp14:editId="116B95E8">
+            <wp:simplePos x="0" y="0"/>
+            <wp:positionH relativeFrom="page">
+              <wp:align>right</wp:align>
+            </wp:positionH>
+            <wp:positionV relativeFrom="paragraph">
+              <wp:posOffset>-720584</wp:posOffset>
+            </wp:positionV>
+            <wp:extent cx="7552706" cy="10670540"/>
+            <wp:effectExtent l="0" t="0" r="0" b="0"/>
+            <wp:wrapNone/>
+            <wp:docPr id="534078078" name="Рисунок 4"/>
+            <wp:cNvGraphicFramePr>
+              <a:graphicFrameLocks xmlns:a="http://schemas.openxmlformats.org/drawingml/2006/main" noChangeAspect="1"/>
+            </wp:cNvGraphicFramePr>
+            <a:graphic xmlns:a="http://schemas.openxmlformats.org/drawingml/2006/main">
+              <a:graphicData uri="http://schemas.openxmlformats.org/drawingml/2006/picture">
+                <pic:pic xmlns:pic="http://schemas.openxmlformats.org/drawingml/2006/picture">
+                  <pic:nvPicPr>
+                    <pic:cNvPr id="0" name="Picture 4"/>
+                    <pic:cNvPicPr>
+                      <a:picLocks noChangeAspect="1" noChangeArrowheads="1"/>
+                    </pic:cNvPicPr>
+                  </pic:nvPicPr>
+                  <pic:blipFill>
+                    <a:blip r:embed="rId10">
+                      <a:extLst>
+                        <a:ext uri="{28A0092B-C50C-407E-A947-70E740481C1C}">
+                          <a14:useLocalDpi xmlns:a14="http://schemas.microsoft.com/office/drawing/2010/main" val="0"/>
+                        </a:ext>
+                      </a:extLst>
+                    </a:blip>
+                    <a:srcRect/>
+                    <a:stretch>
+                      <a:fillRect/>
+                    </a:stretch>
+                  </pic:blipFill>
+                  <pic:spPr bwMode="auto">
+                    <a:xfrm>
+                      <a:off x="0" y="0"/>
+                      <a:ext cx="7552706" cy="10670540"/>
+                    </a:xfrm>
+                    <a:prstGeom prst="rect">
+                      <a:avLst/>
+                    </a:prstGeom>
+                    <a:noFill/>
+                    <a:ln>
+                      <a:noFill/>
+                    </a:ln>
+                  </pic:spPr>
+                </pic:pic>
+              </a:graphicData>
+            </a:graphic>
+            <wp14:sizeRelH relativeFrom="margin">
+              <wp14:pctWidth>0</wp14:pctWidth>
+            </wp14:sizeRelH>
+            <wp14:sizeRelV relativeFrom="margin">
+              <wp14:pctHeight>0</wp14:pctHeight>
+            </wp14:sizeRelV>
+          </wp:anchor>
+        </w:drawing>
+      </w:r>
+    </w:p>
+    <w:p>
+      <w:pPr>
+        <w:rPr>
+          <w:rFonts w:ascii="Times New Roman" w:hAnsi="Times New Roman" w:cs="Times New Roman"/>
+          <w:b/>
+          <w:bCs/>
+          <w:sz w:val="28"/>
+          <w:szCs w:val="28"/>
+          <w:lang w:val="en-US"/>
+        </w:rPr>
+      </w:pPr>
+      <w:r>
+        <w:rPr>
+          <w:rFonts w:ascii="Times New Roman" w:hAnsi="Times New Roman" w:cs="Times New Roman"/>
+          <w:b/>
+          <w:bCs/>
+          <w:sz w:val="28"/>
+          <w:szCs w:val="28"/>
+          <w:lang w:val="en-US"/>
+        </w:rPr>
+        <w:br w:type="page"/>
       </w:r>
     </w:p>
     <w:p>
@@ -69,90 +336,6 @@
         <w:jc w:val="center"/>
         <w:rPr>
           <w:rFonts w:ascii="Times New Roman" w:hAnsi="Times New Roman" w:cs="Times New Roman"/>
-          <w:sz w:val="28"/>
-          <w:szCs w:val="28"/>
-        </w:rPr>
-      </w:pPr>
-    </w:p>
-    <w:p>
-      <w:pPr>
-        <w:spacing w:after="0" w:line="360" w:lineRule="auto"/>
-        <w:contextualSpacing/>
-        <w:jc w:val="center"/>
-        <w:rPr>
-          <w:rFonts w:ascii="Times New Roman" w:hAnsi="Times New Roman" w:cs="Times New Roman"/>
-          <w:sz w:val="28"/>
-          <w:szCs w:val="28"/>
-        </w:rPr>
-      </w:pPr>
-    </w:p>
-    <w:p>
-      <w:pPr>
-        <w:spacing w:after="0" w:line="360" w:lineRule="auto"/>
-        <w:contextualSpacing/>
-        <w:jc w:val="center"/>
-        <w:rPr>
-          <w:rFonts w:ascii="Times New Roman" w:hAnsi="Times New Roman" w:cs="Times New Roman"/>
-          <w:sz w:val="28"/>
-          <w:szCs w:val="28"/>
-        </w:rPr>
-      </w:pPr>
-    </w:p>
-    <w:p>
-      <w:pPr>
-        <w:spacing w:after="0" w:line="360" w:lineRule="auto"/>
-        <w:contextualSpacing/>
-        <w:jc w:val="center"/>
-        <w:rPr>
-          <w:rFonts w:ascii="Times New Roman" w:hAnsi="Times New Roman" w:cs="Times New Roman"/>
-          <w:sz w:val="28"/>
-          <w:szCs w:val="28"/>
-        </w:rPr>
-      </w:pPr>
-    </w:p>
-    <w:p>
-      <w:pPr>
-        <w:spacing w:after="0" w:line="360" w:lineRule="auto"/>
-        <w:contextualSpacing/>
-        <w:jc w:val="center"/>
-        <w:rPr>
-          <w:rFonts w:ascii="Times New Roman" w:hAnsi="Times New Roman" w:cs="Times New Roman"/>
-          <w:sz w:val="28"/>
-          <w:szCs w:val="28"/>
-        </w:rPr>
-      </w:pPr>
-    </w:p>
-    <w:p>
-      <w:pPr>
-        <w:spacing w:after="0" w:line="360" w:lineRule="auto"/>
-        <w:contextualSpacing/>
-        <w:jc w:val="center"/>
-        <w:rPr>
-          <w:rFonts w:ascii="Times New Roman" w:hAnsi="Times New Roman" w:cs="Times New Roman"/>
-          <w:sz w:val="28"/>
-          <w:szCs w:val="28"/>
-        </w:rPr>
-      </w:pPr>
-    </w:p>
-    <w:p>
-      <w:pPr>
-        <w:spacing w:after="0" w:line="360" w:lineRule="auto"/>
-        <w:contextualSpacing/>
-        <w:jc w:val="center"/>
-        <w:rPr>
-          <w:rFonts w:ascii="Times New Roman" w:hAnsi="Times New Roman" w:cs="Times New Roman"/>
-          <w:sz w:val="28"/>
-          <w:szCs w:val="28"/>
-        </w:rPr>
-      </w:pPr>
-    </w:p>
-    <w:p>
-      <w:pPr>
-        <w:spacing w:after="0" w:line="360" w:lineRule="auto"/>
-        <w:contextualSpacing/>
-        <w:jc w:val="center"/>
-        <w:rPr>
-          <w:rFonts w:ascii="Times New Roman" w:hAnsi="Times New Roman" w:cs="Times New Roman"/>
           <w:b/>
           <w:bCs/>
           <w:sz w:val="28"/>
@@ -167,387 +350,21 @@
           <w:sz w:val="28"/>
           <w:szCs w:val="28"/>
         </w:rPr>
-        <w:t>ПОЯСНИТЕЛЬНАЯ ЗАПИСКА</w:t>
-      </w:r>
-    </w:p>
-    <w:p>
-      <w:pPr>
-        <w:spacing w:after="0" w:line="360" w:lineRule="auto"/>
-        <w:contextualSpacing/>
-        <w:jc w:val="center"/>
-        <w:rPr>
-          <w:rFonts w:ascii="Times New Roman" w:hAnsi="Times New Roman" w:cs="Times New Roman"/>
-          <w:sz w:val="28"/>
-          <w:szCs w:val="28"/>
-        </w:rPr>
-      </w:pPr>
-      <w:r>
-        <w:rPr>
-          <w:rFonts w:ascii="Times New Roman" w:hAnsi="Times New Roman" w:cs="Times New Roman"/>
-          <w:sz w:val="28"/>
-          <w:szCs w:val="28"/>
-        </w:rPr>
-        <w:t>К курсовому проектированию</w:t>
-      </w:r>
-    </w:p>
-    <w:p>
-      <w:pPr>
-        <w:spacing w:after="0" w:line="360" w:lineRule="auto"/>
-        <w:contextualSpacing/>
-        <w:jc w:val="center"/>
-        <w:rPr>
-          <w:rFonts w:ascii="Times New Roman" w:hAnsi="Times New Roman" w:cs="Times New Roman"/>
-          <w:sz w:val="28"/>
-          <w:szCs w:val="28"/>
-        </w:rPr>
-      </w:pPr>
-      <w:r>
-        <w:rPr>
-          <w:rFonts w:ascii="Times New Roman" w:hAnsi="Times New Roman" w:cs="Times New Roman"/>
-          <w:sz w:val="28"/>
-          <w:szCs w:val="28"/>
-        </w:rPr>
-        <w:t>По курсу «Логика и основы алгоритмизации</w:t>
-      </w:r>
-    </w:p>
-    <w:p>
-      <w:pPr>
-        <w:spacing w:after="0" w:line="360" w:lineRule="auto"/>
-        <w:contextualSpacing/>
-        <w:jc w:val="center"/>
-        <w:rPr>
-          <w:rFonts w:ascii="Times New Roman" w:hAnsi="Times New Roman" w:cs="Times New Roman"/>
-          <w:sz w:val="28"/>
-          <w:szCs w:val="28"/>
-        </w:rPr>
-      </w:pPr>
-      <w:r>
-        <w:rPr>
-          <w:rFonts w:ascii="Times New Roman" w:hAnsi="Times New Roman" w:cs="Times New Roman"/>
-          <w:sz w:val="28"/>
-          <w:szCs w:val="28"/>
-        </w:rPr>
-        <w:t>в инженерных задачах»</w:t>
-      </w:r>
-    </w:p>
-    <w:p>
-      <w:pPr>
-        <w:spacing w:after="0" w:line="360" w:lineRule="auto"/>
-        <w:contextualSpacing/>
-        <w:jc w:val="center"/>
-        <w:rPr>
-          <w:rFonts w:ascii="Times New Roman" w:hAnsi="Times New Roman" w:cs="Times New Roman"/>
-          <w:sz w:val="28"/>
-          <w:szCs w:val="28"/>
-        </w:rPr>
-      </w:pPr>
-      <w:r>
-        <w:rPr>
-          <w:rFonts w:ascii="Times New Roman" w:hAnsi="Times New Roman" w:cs="Times New Roman"/>
-          <w:sz w:val="28"/>
-          <w:szCs w:val="28"/>
-        </w:rPr>
-        <w:t>на тему: «Разработка игрового агента для игры “Лабиринт”»</w:t>
-      </w:r>
-    </w:p>
-    <w:p>
-      <w:pPr>
-        <w:spacing w:after="0" w:line="360" w:lineRule="auto"/>
-        <w:contextualSpacing/>
-        <w:jc w:val="center"/>
-        <w:rPr>
-          <w:rFonts w:ascii="Times New Roman" w:hAnsi="Times New Roman" w:cs="Times New Roman"/>
-          <w:sz w:val="28"/>
-          <w:szCs w:val="28"/>
-        </w:rPr>
-      </w:pPr>
-    </w:p>
-    <w:p>
-      <w:pPr>
-        <w:spacing w:after="0" w:line="360" w:lineRule="auto"/>
-        <w:contextualSpacing/>
-        <w:jc w:val="center"/>
-        <w:rPr>
-          <w:rFonts w:ascii="Times New Roman" w:hAnsi="Times New Roman" w:cs="Times New Roman"/>
-          <w:sz w:val="28"/>
-          <w:szCs w:val="28"/>
-        </w:rPr>
-      </w:pPr>
-    </w:p>
-    <w:p>
-      <w:pPr>
-        <w:spacing w:after="0" w:line="360" w:lineRule="auto"/>
-        <w:ind w:left="6237"/>
-        <w:contextualSpacing/>
-        <w:jc w:val="both"/>
-        <w:rPr>
-          <w:rFonts w:ascii="Times New Roman" w:hAnsi="Times New Roman" w:cs="Times New Roman"/>
-          <w:sz w:val="28"/>
-          <w:szCs w:val="28"/>
-        </w:rPr>
-      </w:pPr>
-    </w:p>
-    <w:p>
-      <w:pPr>
-        <w:spacing w:after="0" w:line="360" w:lineRule="auto"/>
-        <w:ind w:left="6237"/>
-        <w:contextualSpacing/>
-        <w:jc w:val="both"/>
-        <w:rPr>
-          <w:rFonts w:ascii="Times New Roman" w:hAnsi="Times New Roman" w:cs="Times New Roman"/>
-          <w:sz w:val="28"/>
-          <w:szCs w:val="28"/>
-        </w:rPr>
-      </w:pPr>
-      <w:r>
-        <w:rPr>
-          <w:rFonts w:ascii="Times New Roman" w:hAnsi="Times New Roman" w:cs="Times New Roman"/>
-          <w:sz w:val="28"/>
-          <w:szCs w:val="28"/>
-        </w:rPr>
-        <w:t>Выполнил:</w:t>
-      </w:r>
-      <w:r>
-        <w:rPr>
-          <w:rFonts w:ascii="Times New Roman" w:hAnsi="Times New Roman" w:cs="Times New Roman"/>
-          <w:sz w:val="28"/>
-          <w:szCs w:val="28"/>
-        </w:rPr>
-        <w:br/>
-        <w:t>студент группы 24ВВВ1</w:t>
-      </w:r>
-    </w:p>
-    <w:p>
-      <w:pPr>
-        <w:spacing w:after="0" w:line="360" w:lineRule="auto"/>
-        <w:ind w:left="6237"/>
-        <w:contextualSpacing/>
-        <w:jc w:val="both"/>
-        <w:rPr>
-          <w:rFonts w:ascii="Times New Roman" w:hAnsi="Times New Roman" w:cs="Times New Roman"/>
-          <w:sz w:val="28"/>
-          <w:szCs w:val="28"/>
-        </w:rPr>
-      </w:pPr>
-      <w:r>
-        <w:rPr>
-          <w:rFonts w:ascii="Times New Roman" w:hAnsi="Times New Roman" w:cs="Times New Roman"/>
-          <w:sz w:val="28"/>
-          <w:szCs w:val="28"/>
-        </w:rPr>
-        <w:t>Будников А.С.</w:t>
-      </w:r>
-    </w:p>
-    <w:p>
-      <w:pPr>
-        <w:spacing w:after="0" w:line="360" w:lineRule="auto"/>
-        <w:ind w:left="6237"/>
-        <w:contextualSpacing/>
-        <w:jc w:val="both"/>
-        <w:rPr>
-          <w:rFonts w:ascii="Times New Roman" w:hAnsi="Times New Roman" w:cs="Times New Roman"/>
-          <w:sz w:val="28"/>
-          <w:szCs w:val="28"/>
-        </w:rPr>
-      </w:pPr>
-    </w:p>
-    <w:p>
-      <w:pPr>
-        <w:spacing w:after="0" w:line="360" w:lineRule="auto"/>
-        <w:ind w:left="6237"/>
-        <w:contextualSpacing/>
-        <w:jc w:val="both"/>
-        <w:rPr>
-          <w:rFonts w:ascii="Times New Roman" w:hAnsi="Times New Roman" w:cs="Times New Roman"/>
-          <w:sz w:val="28"/>
-          <w:szCs w:val="28"/>
-        </w:rPr>
-      </w:pPr>
-      <w:r>
-        <w:rPr>
-          <w:rFonts w:ascii="Times New Roman" w:hAnsi="Times New Roman" w:cs="Times New Roman"/>
-          <w:sz w:val="28"/>
-          <w:szCs w:val="28"/>
-        </w:rPr>
-        <w:t>Принял:</w:t>
-      </w:r>
-    </w:p>
-    <w:p>
-      <w:pPr>
-        <w:spacing w:after="0" w:line="360" w:lineRule="auto"/>
-        <w:ind w:left="6237"/>
-        <w:contextualSpacing/>
-        <w:jc w:val="both"/>
-        <w:rPr>
-          <w:rFonts w:ascii="Times New Roman" w:hAnsi="Times New Roman" w:cs="Times New Roman"/>
-          <w:sz w:val="28"/>
-          <w:szCs w:val="28"/>
-        </w:rPr>
-      </w:pPr>
-      <w:r>
-        <w:rPr>
-          <w:rFonts w:ascii="Times New Roman" w:hAnsi="Times New Roman" w:cs="Times New Roman"/>
-          <w:sz w:val="28"/>
-          <w:szCs w:val="28"/>
-        </w:rPr>
-        <w:t>к.т.н., доцент Юрова О.В.</w:t>
-      </w:r>
-    </w:p>
-    <w:p>
-      <w:pPr>
-        <w:spacing w:after="0" w:line="360" w:lineRule="auto"/>
-        <w:contextualSpacing/>
-        <w:jc w:val="center"/>
-        <w:rPr>
-          <w:rFonts w:ascii="Times New Roman" w:hAnsi="Times New Roman" w:cs="Times New Roman"/>
-          <w:sz w:val="28"/>
-          <w:szCs w:val="28"/>
-        </w:rPr>
-      </w:pPr>
-    </w:p>
-    <w:p>
-      <w:pPr>
-        <w:spacing w:after="0" w:line="360" w:lineRule="auto"/>
-        <w:contextualSpacing/>
-        <w:jc w:val="center"/>
-        <w:rPr>
-          <w:rFonts w:ascii="Times New Roman" w:hAnsi="Times New Roman" w:cs="Times New Roman"/>
-          <w:sz w:val="28"/>
-          <w:szCs w:val="28"/>
-        </w:rPr>
-      </w:pPr>
-    </w:p>
-    <w:p>
-      <w:pPr>
-        <w:spacing w:after="0" w:line="360" w:lineRule="auto"/>
-        <w:contextualSpacing/>
-        <w:jc w:val="center"/>
-        <w:rPr>
-          <w:rFonts w:ascii="Times New Roman" w:hAnsi="Times New Roman" w:cs="Times New Roman"/>
-          <w:sz w:val="28"/>
-          <w:szCs w:val="28"/>
-        </w:rPr>
-      </w:pPr>
-    </w:p>
-    <w:p>
-      <w:pPr>
-        <w:spacing w:after="0" w:line="360" w:lineRule="auto"/>
-        <w:contextualSpacing/>
-        <w:jc w:val="center"/>
-        <w:rPr>
-          <w:rFonts w:ascii="Times New Roman" w:hAnsi="Times New Roman" w:cs="Times New Roman"/>
-          <w:sz w:val="28"/>
-          <w:szCs w:val="28"/>
-        </w:rPr>
-      </w:pPr>
-    </w:p>
-    <w:p>
-      <w:pPr>
-        <w:spacing w:after="0" w:line="360" w:lineRule="auto"/>
-        <w:contextualSpacing/>
-        <w:jc w:val="center"/>
-        <w:rPr>
-          <w:rFonts w:ascii="Times New Roman" w:hAnsi="Times New Roman" w:cs="Times New Roman"/>
-          <w:sz w:val="28"/>
-          <w:szCs w:val="28"/>
-        </w:rPr>
-      </w:pPr>
-    </w:p>
-    <w:p>
-      <w:pPr>
-        <w:spacing w:after="0" w:line="360" w:lineRule="auto"/>
-        <w:contextualSpacing/>
-        <w:jc w:val="center"/>
-        <w:rPr>
-          <w:rFonts w:ascii="Times New Roman" w:hAnsi="Times New Roman" w:cs="Times New Roman"/>
-          <w:sz w:val="28"/>
-          <w:szCs w:val="28"/>
-        </w:rPr>
-      </w:pPr>
-      <w:r>
-        <w:rPr>
-          <w:rFonts w:ascii="Times New Roman" w:hAnsi="Times New Roman" w:cs="Times New Roman"/>
-          <w:sz w:val="28"/>
-          <w:szCs w:val="28"/>
-        </w:rPr>
-        <w:t>Пенза 2025</w:t>
-      </w:r>
-    </w:p>
-    <w:p>
-      <w:pPr>
-        <w:rPr>
-          <w:rFonts w:ascii="Times New Roman" w:hAnsi="Times New Roman" w:cs="Times New Roman"/>
-          <w:sz w:val="28"/>
-          <w:szCs w:val="28"/>
-        </w:rPr>
-      </w:pPr>
-      <w:r>
-        <w:rPr>
-          <w:rFonts w:ascii="Times New Roman" w:hAnsi="Times New Roman" w:cs="Times New Roman"/>
-          <w:sz w:val="28"/>
-          <w:szCs w:val="28"/>
-        </w:rPr>
-        <w:lastRenderedPageBreak/>
-        <w:br w:type="page"/>
-      </w:r>
-    </w:p>
-    <w:p>
-      <w:pPr>
-        <w:spacing w:after="0" w:line="360" w:lineRule="auto"/>
-        <w:contextualSpacing/>
-        <w:jc w:val="center"/>
-        <w:rPr>
-          <w:rFonts w:ascii="Times New Roman" w:hAnsi="Times New Roman" w:cs="Times New Roman"/>
-          <w:sz w:val="28"/>
-          <w:szCs w:val="28"/>
-        </w:rPr>
-      </w:pPr>
-    </w:p>
-    <w:p>
-      <w:pPr>
-        <w:rPr>
-          <w:rFonts w:ascii="Times New Roman" w:hAnsi="Times New Roman" w:cs="Times New Roman"/>
-          <w:sz w:val="28"/>
-          <w:szCs w:val="28"/>
-          <w:lang w:val="en-US"/>
-        </w:rPr>
-      </w:pPr>
-      <w:r>
-        <w:rPr>
-          <w:rFonts w:ascii="Times New Roman" w:hAnsi="Times New Roman" w:cs="Times New Roman"/>
-          <w:sz w:val="28"/>
-          <w:szCs w:val="28"/>
-        </w:rPr>
-        <w:br w:type="page"/>
-      </w:r>
-    </w:p>
-    <w:p>
-      <w:pPr>
-        <w:spacing w:after="0" w:line="360" w:lineRule="auto"/>
-        <w:contextualSpacing/>
-        <w:jc w:val="center"/>
-        <w:rPr>
-          <w:rFonts w:ascii="Times New Roman" w:hAnsi="Times New Roman" w:cs="Times New Roman"/>
-          <w:b/>
-          <w:bCs/>
-          <w:sz w:val="28"/>
-          <w:szCs w:val="28"/>
-        </w:rPr>
-      </w:pPr>
-      <w:r>
-        <w:rPr>
-          <w:rFonts w:ascii="Times New Roman" w:hAnsi="Times New Roman" w:cs="Times New Roman"/>
-          <w:b/>
-          <w:bCs/>
-          <w:sz w:val="28"/>
-          <w:szCs w:val="28"/>
-        </w:rPr>
         <w:lastRenderedPageBreak/>
         <w:t>Содержание</w:t>
       </w:r>
     </w:p>
     <w:sdt>
       <w:sdtPr>
+        <w:rPr>
+          <w:rFonts w:asciiTheme="minorHAnsi" w:eastAsiaTheme="minorHAnsi" w:hAnsiTheme="minorHAnsi" w:cstheme="minorBidi"/>
+          <w:color w:val="auto"/>
+          <w:kern w:val="2"/>
+          <w:sz w:val="24"/>
+          <w:szCs w:val="24"/>
+          <w:lang w:eastAsia="en-US"/>
+          <w14:ligatures w14:val="standardContextual"/>
+        </w:rPr>
         <w:id w:val="1274055054"/>
         <w:docPartObj>
           <w:docPartGallery w:val="Table of Contents"/>
@@ -556,15 +373,8 @@
       </w:sdtPr>
       <w:sdtEndPr>
         <w:rPr>
-          <w:rFonts w:asciiTheme="minorHAnsi" w:eastAsiaTheme="minorHAnsi" w:hAnsiTheme="minorHAnsi" w:cstheme="minorBidi"/>
           <w:b/>
           <w:bCs/>
-          <w:color w:val="auto"/>
-          <w:kern w:val="2"/>
-          <w:sz w:val="24"/>
-          <w:szCs w:val="24"/>
-          <w:lang w:eastAsia="en-US"/>
-          <w14:ligatures w14:val="standardContextual"/>
         </w:rPr>
       </w:sdtEndPr>
       <w:sdtContent>
@@ -5331,7 +5141,6 @@
           <w:rFonts w:ascii="Times New Roman" w:hAnsi="Times New Roman" w:cs="Times New Roman"/>
           <w:sz w:val="28"/>
           <w:szCs w:val="28"/>
-          <w:lang w:val="en-US"/>
         </w:rPr>
         <w:t>16</w:t>
       </w:r>
@@ -7105,7 +6914,7 @@
                     </pic:cNvPicPr>
                   </pic:nvPicPr>
                   <pic:blipFill rotWithShape="1">
-                    <a:blip r:embed="rId8">
+                    <a:blip r:embed="rId11">
                       <a:extLst>
                         <a:ext uri="{28A0092B-C50C-407E-A947-70E740481C1C}">
                           <a14:useLocalDpi xmlns:a14="http://schemas.microsoft.com/office/drawing/2010/main" val="0"/>
@@ -7191,7 +7000,6 @@
           <w:rFonts w:ascii="Times New Roman" w:hAnsi="Times New Roman" w:cs="Times New Roman"/>
           <w:sz w:val="28"/>
           <w:szCs w:val="28"/>
-          <w:lang w:val="en-US"/>
         </w:rPr>
       </w:pPr>
       <w:r>
@@ -7207,7 +7015,6 @@
           <w:rFonts w:ascii="Times New Roman" w:hAnsi="Times New Roman" w:cs="Times New Roman"/>
           <w:sz w:val="28"/>
           <w:szCs w:val="28"/>
-          <w:lang w:val="en-US"/>
         </w:rPr>
         <w:t xml:space="preserve"> [4]</w:t>
       </w:r>
@@ -7273,7 +7080,7 @@
                     </pic:cNvPicPr>
                   </pic:nvPicPr>
                   <pic:blipFill rotWithShape="1">
-                    <a:blip r:embed="rId9">
+                    <a:blip r:embed="rId12">
                       <a:extLst>
                         <a:ext uri="{28A0092B-C50C-407E-A947-70E740481C1C}">
                           <a14:useLocalDpi xmlns:a14="http://schemas.microsoft.com/office/drawing/2010/main" val="0"/>
@@ -7440,7 +7247,7 @@
                     </pic:cNvPicPr>
                   </pic:nvPicPr>
                   <pic:blipFill rotWithShape="1">
-                    <a:blip r:embed="rId10" cstate="print">
+                    <a:blip r:embed="rId13" cstate="print">
                       <a:extLst>
                         <a:ext uri="{28A0092B-C50C-407E-A947-70E740481C1C}">
                           <a14:useLocalDpi xmlns:a14="http://schemas.microsoft.com/office/drawing/2010/main" val="0"/>
@@ -7564,7 +7371,7 @@
                     </pic:cNvPicPr>
                   </pic:nvPicPr>
                   <pic:blipFill rotWithShape="1">
-                    <a:blip r:embed="rId11" cstate="print">
+                    <a:blip r:embed="rId14" cstate="print">
                       <a:extLst>
                         <a:ext uri="{28A0092B-C50C-407E-A947-70E740481C1C}">
                           <a14:useLocalDpi xmlns:a14="http://schemas.microsoft.com/office/drawing/2010/main" val="0"/>
@@ -8403,7 +8210,7 @@
                     </pic:cNvPicPr>
                   </pic:nvPicPr>
                   <pic:blipFill>
-                    <a:blip r:embed="rId12" cstate="print">
+                    <a:blip r:embed="rId15" cstate="print">
                       <a:extLst>
                         <a:ext uri="{28A0092B-C50C-407E-A947-70E740481C1C}">
                           <a14:useLocalDpi xmlns:a14="http://schemas.microsoft.com/office/drawing/2010/main" val="0"/>
@@ -8655,7 +8462,7 @@
                     </pic:cNvPicPr>
                   </pic:nvPicPr>
                   <pic:blipFill>
-                    <a:blip r:embed="rId13">
+                    <a:blip r:embed="rId16">
                       <a:extLst>
                         <a:ext uri="{28A0092B-C50C-407E-A947-70E740481C1C}">
                           <a14:useLocalDpi xmlns:a14="http://schemas.microsoft.com/office/drawing/2010/main" val="0"/>
@@ -8870,7 +8677,7 @@
                     </pic:cNvPicPr>
                   </pic:nvPicPr>
                   <pic:blipFill>
-                    <a:blip r:embed="rId14">
+                    <a:blip r:embed="rId17">
                       <a:extLst>
                         <a:ext uri="{28A0092B-C50C-407E-A947-70E740481C1C}">
                           <a14:useLocalDpi xmlns:a14="http://schemas.microsoft.com/office/drawing/2010/main" val="0"/>
@@ -9051,7 +8858,7 @@
                     </pic:cNvPicPr>
                   </pic:nvPicPr>
                   <pic:blipFill>
-                    <a:blip r:embed="rId15">
+                    <a:blip r:embed="rId18">
                       <a:extLst>
                         <a:ext uri="{28A0092B-C50C-407E-A947-70E740481C1C}">
                           <a14:useLocalDpi xmlns:a14="http://schemas.microsoft.com/office/drawing/2010/main" val="0"/>
@@ -9170,7 +8977,7 @@
                     </pic:cNvPicPr>
                   </pic:nvPicPr>
                   <pic:blipFill>
-                    <a:blip r:embed="rId16">
+                    <a:blip r:embed="rId19">
                       <a:extLst>
                         <a:ext uri="{28A0092B-C50C-407E-A947-70E740481C1C}">
                           <a14:useLocalDpi xmlns:a14="http://schemas.microsoft.com/office/drawing/2010/main" val="0"/>
@@ -9891,7 +9698,7 @@
                     </pic:cNvPicPr>
                   </pic:nvPicPr>
                   <pic:blipFill>
-                    <a:blip r:embed="rId17">
+                    <a:blip r:embed="rId20">
                       <a:extLst>
                         <a:ext uri="{28A0092B-C50C-407E-A947-70E740481C1C}">
                           <a14:useLocalDpi xmlns:a14="http://schemas.microsoft.com/office/drawing/2010/main" val="0"/>
@@ -11633,7 +11440,6 @@
         <w:contextualSpacing/>
         <w:rPr>
           <w:rFonts w:ascii="Courier New" w:hAnsi="Courier New" w:cs="Courier New"/>
-          <w:lang w:val="en-US"/>
         </w:rPr>
       </w:pPr>
       <w:r>
@@ -11646,7 +11452,6 @@
       <w:r>
         <w:rPr>
           <w:rFonts w:ascii="Courier New" w:hAnsi="Courier New" w:cs="Courier New"/>
-          <w:lang w:val="en-US"/>
         </w:rPr>
         <w:t>}</w:t>
       </w:r>
@@ -11657,7 +11462,6 @@
         <w:contextualSpacing/>
         <w:rPr>
           <w:rFonts w:ascii="Courier New" w:hAnsi="Courier New" w:cs="Courier New"/>
-          <w:lang w:val="en-US"/>
         </w:rPr>
       </w:pPr>
     </w:p>
@@ -11672,7 +11476,6 @@
       <w:r>
         <w:rPr>
           <w:rFonts w:ascii="Courier New" w:hAnsi="Courier New" w:cs="Courier New"/>
-          <w:lang w:val="en-US"/>
         </w:rPr>
         <w:t xml:space="preserve">    </w:t>
       </w:r>
@@ -11887,59 +11690,89 @@
     <w:p>
       <w:pPr>
         <w:pStyle w:val="ad"/>
+        <w:rPr>
+          <w:lang w:val="ru-RU"/>
+        </w:rPr>
       </w:pPr>
       <w:r>
         <w:t>std</w:t>
       </w:r>
       <w:r>
+        <w:rPr>
+          <w:lang w:val="ru-RU"/>
+        </w:rPr>
         <w:t>::</w:t>
       </w:r>
       <w:r>
         <w:t>vector</w:t>
       </w:r>
       <w:r>
+        <w:rPr>
+          <w:lang w:val="ru-RU"/>
+        </w:rPr>
         <w:t>&lt;</w:t>
       </w:r>
       <w:r>
         <w:t>std</w:t>
       </w:r>
       <w:r>
+        <w:rPr>
+          <w:lang w:val="ru-RU"/>
+        </w:rPr>
         <w:t>::</w:t>
       </w:r>
       <w:r>
         <w:t>pair</w:t>
       </w:r>
       <w:r>
+        <w:rPr>
+          <w:lang w:val="ru-RU"/>
+        </w:rPr>
         <w:t>&lt;</w:t>
       </w:r>
       <w:r>
         <w:t>int</w:t>
       </w:r>
       <w:r>
+        <w:rPr>
+          <w:lang w:val="ru-RU"/>
+        </w:rPr>
         <w:t xml:space="preserve">, </w:t>
       </w:r>
       <w:r>
         <w:t>int</w:t>
       </w:r>
       <w:r>
+        <w:rPr>
+          <w:lang w:val="ru-RU"/>
+        </w:rPr>
         <w:t xml:space="preserve">&gt;&gt; </w:t>
       </w:r>
       <w:r>
         <w:t>Astar</w:t>
       </w:r>
       <w:r>
+        <w:rPr>
+          <w:lang w:val="ru-RU"/>
+        </w:rPr>
         <w:t>::</w:t>
       </w:r>
       <w:r>
         <w:t>find</w:t>
       </w:r>
       <w:r>
+        <w:rPr>
+          <w:lang w:val="ru-RU"/>
+        </w:rPr>
         <w:t>_</w:t>
       </w:r>
       <w:r>
         <w:t>path</w:t>
       </w:r>
       <w:r>
+        <w:rPr>
+          <w:lang w:val="ru-RU"/>
+        </w:rPr>
         <w:t>() {</w:t>
       </w:r>
     </w:p>
@@ -11948,6 +11781,9 @@
         <w:pStyle w:val="ad"/>
       </w:pPr>
       <w:r>
+        <w:rPr>
+          <w:lang w:val="ru-RU"/>
+        </w:rPr>
         <w:t xml:space="preserve">    </w:t>
       </w:r>
       <w:r>
@@ -12741,8 +12577,14 @@
     <w:p>
       <w:pPr>
         <w:pStyle w:val="ad"/>
-      </w:pPr>
-      <w:r>
+        <w:rPr>
+          <w:lang w:val="ru-RU"/>
+        </w:rPr>
+      </w:pPr>
+      <w:r>
+        <w:rPr>
+          <w:lang w:val="ru-RU"/>
+        </w:rPr>
         <w:t>}</w:t>
       </w:r>
     </w:p>
@@ -13250,11 +13092,17 @@
     <w:p>
       <w:pPr>
         <w:pStyle w:val="ad"/>
+        <w:rPr>
+          <w:lang w:val="ru-RU"/>
+        </w:rPr>
       </w:pPr>
       <w:r>
         <w:t xml:space="preserve">        return</w:t>
       </w:r>
       <w:r>
+        <w:rPr>
+          <w:lang w:val="ru-RU"/>
+        </w:rPr>
         <w:t xml:space="preserve"> 0;</w:t>
       </w:r>
     </w:p>
@@ -13266,6 +13114,9 @@
         </w:rPr>
       </w:pPr>
       <w:r>
+        <w:rPr>
+          <w:lang w:val="ru-RU"/>
+        </w:rPr>
         <w:t xml:space="preserve">    </w:t>
       </w:r>
       <w:r>
@@ -14492,6 +14343,9 @@
         <w:t>Метод</w:t>
       </w:r>
       <w:r>
+        <w:rPr>
+          <w:lang w:val="en-US"/>
+        </w:rPr>
         <w:t xml:space="preserve"> </w:t>
       </w:r>
       <w:r>
@@ -14501,30 +14355,45 @@
         <w:t>Main</w:t>
       </w:r>
       <w:r>
+        <w:rPr>
+          <w:lang w:val="en-US"/>
+        </w:rPr>
         <w:t xml:space="preserve">() </w:t>
       </w:r>
       <w:r>
         <w:t>является</w:t>
       </w:r>
       <w:r>
+        <w:rPr>
+          <w:lang w:val="en-US"/>
+        </w:rPr>
         <w:t xml:space="preserve"> </w:t>
       </w:r>
       <w:r>
         <w:t>центральным</w:t>
       </w:r>
       <w:r>
+        <w:rPr>
+          <w:lang w:val="en-US"/>
+        </w:rPr>
         <w:t xml:space="preserve"> </w:t>
       </w:r>
       <w:r>
         <w:t>координатором</w:t>
       </w:r>
       <w:r>
+        <w:rPr>
+          <w:lang w:val="en-US"/>
+        </w:rPr>
         <w:t xml:space="preserve"> </w:t>
       </w:r>
       <w:r>
         <w:t>приложения</w:t>
       </w:r>
       <w:r>
+        <w:rPr>
+          <w:lang w:val="en-US"/>
+        </w:rPr>
         <w:t xml:space="preserve">. </w:t>
       </w:r>
       <w:r>
@@ -14897,30 +14766,60 @@
     <w:p>
       <w:pPr>
         <w:pStyle w:val="ad"/>
-      </w:pPr>
-      <w:r>
-        <w:t xml:space="preserve">                                GenerateMaze();</w:t>
-      </w:r>
-    </w:p>
-    <w:p>
-      <w:pPr>
-        <w:pStyle w:val="ad"/>
-      </w:pPr>
-      <w:r>
-        <w:t xml:space="preserve">                                break;</w:t>
-      </w:r>
-    </w:p>
-    <w:p>
-      <w:pPr>
-        <w:pStyle w:val="ad"/>
         <w:rPr>
           <w:lang w:val="ru-RU"/>
         </w:rPr>
       </w:pPr>
       <w:r>
+        <w:t xml:space="preserve">                                GenerateMaze</w:t>
+      </w:r>
+      <w:r>
+        <w:rPr>
+          <w:lang w:val="ru-RU"/>
+        </w:rPr>
+        <w:t>();</w:t>
+      </w:r>
+    </w:p>
+    <w:p>
+      <w:pPr>
+        <w:pStyle w:val="ad"/>
+        <w:rPr>
+          <w:lang w:val="ru-RU"/>
+        </w:rPr>
+      </w:pPr>
+      <w:r>
+        <w:rPr>
+          <w:lang w:val="ru-RU"/>
+        </w:rPr>
+        <w:t xml:space="preserve">                                </w:t>
+      </w:r>
+      <w:r>
+        <w:t>break</w:t>
+      </w:r>
+      <w:r>
+        <w:rPr>
+          <w:lang w:val="ru-RU"/>
+        </w:rPr>
+        <w:t>;</w:t>
+      </w:r>
+    </w:p>
+    <w:p>
+      <w:pPr>
+        <w:pStyle w:val="ad"/>
+        <w:rPr>
+          <w:lang w:val="ru-RU"/>
+        </w:rPr>
+      </w:pPr>
+      <w:r>
+        <w:rPr>
+          <w:lang w:val="ru-RU"/>
+        </w:rPr>
         <w:t xml:space="preserve">                        </w:t>
       </w:r>
       <w:r>
+        <w:rPr>
+          <w:lang w:val="ru-RU"/>
+        </w:rPr>
         <w:t xml:space="preserve">// </w:t>
       </w:r>
       <w:r>
@@ -14935,7 +14834,13 @@
         <w:pStyle w:val="ad"/>
       </w:pPr>
       <w:r>
-        <w:t xml:space="preserve">                        }</w:t>
+        <w:rPr>
+          <w:lang w:val="ru-RU"/>
+        </w:rPr>
+        <w:t xml:space="preserve">                        </w:t>
+      </w:r>
+      <w:r>
+        <w:t>}</w:t>
       </w:r>
     </w:p>
     <w:p>
@@ -15042,66 +14947,63 @@
     <w:p>
       <w:pPr>
         <w:pStyle w:val="ad"/>
-      </w:pPr>
-      <w:r>
-        <w:t xml:space="preserve">            }</w:t>
-      </w:r>
-    </w:p>
-    <w:p>
-      <w:pPr>
-        <w:pStyle w:val="ad"/>
-      </w:pPr>
-      <w:r>
+        <w:rPr>
+          <w:lang w:val="ru-RU"/>
+        </w:rPr>
+      </w:pPr>
+      <w:r>
+        <w:t xml:space="preserve">            </w:t>
+      </w:r>
+      <w:r>
+        <w:rPr>
+          <w:lang w:val="ru-RU"/>
+        </w:rPr>
+        <w:t>}</w:t>
+      </w:r>
+    </w:p>
+    <w:p>
+      <w:pPr>
+        <w:pStyle w:val="ad"/>
+        <w:rPr>
+          <w:lang w:val="ru-RU"/>
+        </w:rPr>
+      </w:pPr>
+      <w:r>
+        <w:rPr>
+          <w:lang w:val="ru-RU"/>
+        </w:rPr>
         <w:t xml:space="preserve">        }</w:t>
       </w:r>
     </w:p>
     <w:p>
       <w:pPr>
         <w:pStyle w:val="af"/>
-        <w:rPr>
-          <w:lang w:val="en-US"/>
-        </w:rPr>
       </w:pPr>
     </w:p>
     <w:p>
       <w:pPr>
         <w:pStyle w:val="31"/>
-        <w:rPr>
-          <w:lang w:val="en-US"/>
-        </w:rPr>
       </w:pPr>
       <w:bookmarkStart w:id="16" w:name="_Toc216994888"/>
       <w:r>
-        <w:rPr>
-          <w:lang w:val="en-US"/>
-        </w:rPr>
         <w:t xml:space="preserve">3.3.2 </w:t>
       </w:r>
       <w:r>
         <w:t>Система</w:t>
       </w:r>
       <w:r>
-        <w:rPr>
-          <w:lang w:val="en-US"/>
-        </w:rPr>
         <w:t xml:space="preserve"> </w:t>
       </w:r>
       <w:r>
         <w:t>меню</w:t>
       </w:r>
       <w:r>
-        <w:rPr>
-          <w:lang w:val="en-US"/>
-        </w:rPr>
         <w:t xml:space="preserve"> </w:t>
       </w:r>
       <w:r>
         <w:t>и</w:t>
       </w:r>
       <w:r>
-        <w:rPr>
-          <w:lang w:val="en-US"/>
-        </w:rPr>
         <w:t xml:space="preserve"> </w:t>
       </w:r>
       <w:r>
@@ -15116,7 +15018,6 @@
         <w:rPr>
           <w:b/>
           <w:bCs/>
-          <w:lang w:val="en-US"/>
         </w:rPr>
       </w:pPr>
     </w:p>
@@ -16647,19 +16548,31 @@
     <w:p>
       <w:pPr>
         <w:pStyle w:val="ad"/>
-      </w:pPr>
-      <w:r>
-        <w:t xml:space="preserve">        }</w:t>
-      </w:r>
-    </w:p>
-    <w:p>
-      <w:pPr>
-        <w:pStyle w:val="ad"/>
         <w:rPr>
           <w:lang w:val="ru-RU"/>
         </w:rPr>
       </w:pPr>
       <w:r>
+        <w:t xml:space="preserve">        </w:t>
+      </w:r>
+      <w:r>
+        <w:rPr>
+          <w:lang w:val="ru-RU"/>
+        </w:rPr>
+        <w:t>}</w:t>
+      </w:r>
+    </w:p>
+    <w:p>
+      <w:pPr>
+        <w:pStyle w:val="ad"/>
+        <w:rPr>
+          <w:lang w:val="ru-RU"/>
+        </w:rPr>
+      </w:pPr>
+      <w:r>
+        <w:rPr>
+          <w:lang w:val="ru-RU"/>
+        </w:rPr>
         <w:t xml:space="preserve">      </w:t>
       </w:r>
       <w:r>
@@ -16669,6 +16582,9 @@
         <w:t xml:space="preserve">  </w:t>
       </w:r>
       <w:r>
+        <w:rPr>
+          <w:lang w:val="ru-RU"/>
+        </w:rPr>
         <w:t xml:space="preserve">// </w:t>
       </w:r>
       <w:r>
@@ -17424,7 +17340,6 @@
                 <w:sz w:val="24"/>
                 <w:szCs w:val="24"/>
               </w:rPr>
-              <w:lastRenderedPageBreak/>
               <w:t>4</w:t>
             </w:r>
           </w:p>
@@ -17969,7 +17884,7 @@
                     <pic:cNvPicPr/>
                   </pic:nvPicPr>
                   <pic:blipFill>
-                    <a:blip r:embed="rId18">
+                    <a:blip r:embed="rId21">
                       <a:extLst>
                         <a:ext uri="{28A0092B-C50C-407E-A947-70E740481C1C}">
                           <a14:useLocalDpi xmlns:a14="http://schemas.microsoft.com/office/drawing/2010/main" val="0"/>
@@ -18076,7 +17991,7 @@
                     <pic:cNvPicPr/>
                   </pic:nvPicPr>
                   <pic:blipFill rotWithShape="1">
-                    <a:blip r:embed="rId19">
+                    <a:blip r:embed="rId22">
                       <a:extLst>
                         <a:ext uri="{28A0092B-C50C-407E-A947-70E740481C1C}">
                           <a14:useLocalDpi xmlns:a14="http://schemas.microsoft.com/office/drawing/2010/main" val="0"/>
@@ -18228,7 +18143,7 @@
                     <pic:cNvPicPr/>
                   </pic:nvPicPr>
                   <pic:blipFill>
-                    <a:blip r:embed="rId20">
+                    <a:blip r:embed="rId23">
                       <a:extLst>
                         <a:ext uri="{28A0092B-C50C-407E-A947-70E740481C1C}">
                           <a14:useLocalDpi xmlns:a14="http://schemas.microsoft.com/office/drawing/2010/main" val="0"/>
@@ -18337,7 +18252,7 @@
                     <pic:cNvPicPr/>
                   </pic:nvPicPr>
                   <pic:blipFill>
-                    <a:blip r:embed="rId21">
+                    <a:blip r:embed="rId24">
                       <a:extLst>
                         <a:ext uri="{28A0092B-C50C-407E-A947-70E740481C1C}">
                           <a14:useLocalDpi xmlns:a14="http://schemas.microsoft.com/office/drawing/2010/main" val="0"/>
@@ -18466,7 +18381,7 @@
                     <pic:cNvPicPr/>
                   </pic:nvPicPr>
                   <pic:blipFill>
-                    <a:blip r:embed="rId22">
+                    <a:blip r:embed="rId25">
                       <a:extLst>
                         <a:ext uri="{28A0092B-C50C-407E-A947-70E740481C1C}">
                           <a14:useLocalDpi xmlns:a14="http://schemas.microsoft.com/office/drawing/2010/main" val="0"/>
@@ -18559,7 +18474,7 @@
                     <pic:cNvPicPr/>
                   </pic:nvPicPr>
                   <pic:blipFill>
-                    <a:blip r:embed="rId23">
+                    <a:blip r:embed="rId26">
                       <a:extLst>
                         <a:ext uri="{28A0092B-C50C-407E-A947-70E740481C1C}">
                           <a14:useLocalDpi xmlns:a14="http://schemas.microsoft.com/office/drawing/2010/main" val="0"/>
@@ -18689,7 +18604,7 @@
                     <pic:cNvPicPr/>
                   </pic:nvPicPr>
                   <pic:blipFill>
-                    <a:blip r:embed="rId24">
+                    <a:blip r:embed="rId27">
                       <a:extLst>
                         <a:ext uri="{28A0092B-C50C-407E-A947-70E740481C1C}">
                           <a14:useLocalDpi xmlns:a14="http://schemas.microsoft.com/office/drawing/2010/main" val="0"/>
@@ -18788,7 +18703,7 @@
                     <pic:cNvPicPr/>
                   </pic:nvPicPr>
                   <pic:blipFill>
-                    <a:blip r:embed="rId25">
+                    <a:blip r:embed="rId28">
                       <a:extLst>
                         <a:ext uri="{28A0092B-C50C-407E-A947-70E740481C1C}">
                           <a14:useLocalDpi xmlns:a14="http://schemas.microsoft.com/office/drawing/2010/main" val="0"/>
@@ -18955,7 +18870,7 @@
                     <pic:cNvPicPr/>
                   </pic:nvPicPr>
                   <pic:blipFill>
-                    <a:blip r:embed="rId26">
+                    <a:blip r:embed="rId29">
                       <a:extLst>
                         <a:ext uri="{28A0092B-C50C-407E-A947-70E740481C1C}">
                           <a14:useLocalDpi xmlns:a14="http://schemas.microsoft.com/office/drawing/2010/main" val="0"/>
@@ -19109,7 +19024,7 @@
                     <pic:cNvPicPr/>
                   </pic:nvPicPr>
                   <pic:blipFill>
-                    <a:blip r:embed="rId27">
+                    <a:blip r:embed="rId30">
                       <a:extLst>
                         <a:ext uri="{28A0092B-C50C-407E-A947-70E740481C1C}">
                           <a14:useLocalDpi xmlns:a14="http://schemas.microsoft.com/office/drawing/2010/main" val="0"/>
@@ -19216,7 +19131,7 @@
                     <pic:cNvPicPr/>
                   </pic:nvPicPr>
                   <pic:blipFill>
-                    <a:blip r:embed="rId28">
+                    <a:blip r:embed="rId31">
                       <a:extLst>
                         <a:ext uri="{28A0092B-C50C-407E-A947-70E740481C1C}">
                           <a14:useLocalDpi xmlns:a14="http://schemas.microsoft.com/office/drawing/2010/main" val="0"/>
@@ -19246,9 +19161,6 @@
     <w:p>
       <w:pPr>
         <w:pStyle w:val="af2"/>
-        <w:rPr>
-          <w:lang w:val="en-US"/>
-        </w:rPr>
       </w:pPr>
       <w:r>
         <w:t>Рисунок 2</w:t>
@@ -19266,9 +19178,6 @@
     <w:p>
       <w:pPr>
         <w:pStyle w:val="af2"/>
-        <w:rPr>
-          <w:lang w:val="en-US"/>
-        </w:rPr>
       </w:pPr>
     </w:p>
     <w:p>
@@ -19853,7 +19762,7 @@
       <w:r>
         <w:t xml:space="preserve">Генерация лабиринтов: алгоритмы и подходы [Электронный ресурс]. — Habr. — URL: </w:t>
       </w:r>
-      <w:hyperlink r:id="rId29" w:tgtFrame="_new" w:history="1">
+      <w:hyperlink r:id="rId32" w:tgtFrame="_new" w:history="1">
         <w:r>
           <w:rPr>
             <w:rStyle w:val="af4"/>
@@ -19880,7 +19789,7 @@
       <w:r>
         <w:t xml:space="preserve">Алгоритмы генерации лабиринтов [Электронный ресурс]. — Tproger. — URL: </w:t>
       </w:r>
-      <w:hyperlink r:id="rId30" w:tgtFrame="_new" w:history="1">
+      <w:hyperlink r:id="rId33" w:tgtFrame="_new" w:history="1">
         <w:r>
           <w:rPr>
             <w:rStyle w:val="af4"/>
@@ -19907,7 +19816,7 @@
       <w:r>
         <w:t xml:space="preserve">Алгоритм A*: теория и практика применения [Электронный ресурс]. — Habr. — URL: </w:t>
       </w:r>
-      <w:hyperlink r:id="rId31" w:tgtFrame="_new" w:history="1">
+      <w:hyperlink r:id="rId34" w:tgtFrame="_new" w:history="1">
         <w:r>
           <w:rPr>
             <w:rStyle w:val="af4"/>
@@ -19934,7 +19843,7 @@
       <w:r>
         <w:t xml:space="preserve">Алгоритм A* [Электронный ресурс]. — NEERC IFMO Wiki. — URL: </w:t>
       </w:r>
-      <w:hyperlink r:id="rId32" w:tgtFrame="_new" w:history="1">
+      <w:hyperlink r:id="rId35" w:tgtFrame="_new" w:history="1">
         <w:r>
           <w:rPr>
             <w:rStyle w:val="af4"/>
@@ -19961,7 +19870,7 @@
       <w:r>
         <w:t xml:space="preserve">A* Search Algorithm [Электронный ресурс]. — GeeksforGeeks. — URL: </w:t>
       </w:r>
-      <w:hyperlink r:id="rId33" w:tgtFrame="_new" w:history="1">
+      <w:hyperlink r:id="rId36" w:tgtFrame="_new" w:history="1">
         <w:r>
           <w:rPr>
             <w:rStyle w:val="af4"/>
@@ -20028,7 +19937,7 @@
         </w:rPr>
         <w:t xml:space="preserve">]. — Stanford University. — URL: </w:t>
       </w:r>
-      <w:hyperlink r:id="rId34" w:tgtFrame="_new" w:history="1">
+      <w:hyperlink r:id="rId37" w:tgtFrame="_new" w:history="1">
         <w:r>
           <w:rPr>
             <w:rStyle w:val="af4"/>
@@ -20078,7 +19987,7 @@
         <w:lastRenderedPageBreak/>
         <w:t xml:space="preserve">Spectre.Console: официальный сайт [Электронный ресурс]. — URL: </w:t>
       </w:r>
-      <w:hyperlink r:id="rId35" w:tgtFrame="_new" w:history="1">
+      <w:hyperlink r:id="rId38" w:tgtFrame="_new" w:history="1">
         <w:r>
           <w:rPr>
             <w:rStyle w:val="af4"/>
@@ -20105,7 +20014,7 @@
       <w:r>
         <w:t xml:space="preserve">Руководство по языку программирования C# [Электронный ресурс]. — Microsoft Learn. — URL: </w:t>
       </w:r>
-      <w:hyperlink r:id="rId36" w:tgtFrame="_new" w:history="1">
+      <w:hyperlink r:id="rId39" w:tgtFrame="_new" w:history="1">
         <w:r>
           <w:rPr>
             <w:rStyle w:val="af4"/>
@@ -35977,16 +35886,7 @@
       <w:bookmarkStart w:id="43" w:name="_Toc216994915"/>
       <w:r>
         <w:lastRenderedPageBreak/>
-        <w:t xml:space="preserve">Приложение </w:t>
-      </w:r>
-      <w:r>
-        <w:t>Б</w:t>
-      </w:r>
-      <w:r>
-        <w:t xml:space="preserve">. </w:t>
-      </w:r>
-      <w:r>
-        <w:t>Схемы и диаграммы</w:t>
+        <w:t>Приложение Б. Схемы и диаграммы</w:t>
       </w:r>
       <w:bookmarkEnd w:id="43"/>
     </w:p>
@@ -36030,7 +35930,7 @@
                     <pic:cNvPicPr/>
                   </pic:nvPicPr>
                   <pic:blipFill rotWithShape="1">
-                    <a:blip r:embed="rId37">
+                    <a:blip r:embed="rId40">
                       <a:extLst>
                         <a:ext uri="{28A0092B-C50C-407E-A947-70E740481C1C}">
                           <a14:useLocalDpi xmlns:a14="http://schemas.microsoft.com/office/drawing/2010/main" val="0"/>
@@ -36114,7 +36014,7 @@
                     <pic:cNvPicPr/>
                   </pic:nvPicPr>
                   <pic:blipFill rotWithShape="1">
-                    <a:blip r:embed="rId38">
+                    <a:blip r:embed="rId41">
                       <a:extLst>
                         <a:ext uri="{28A0092B-C50C-407E-A947-70E740481C1C}">
                           <a14:useLocalDpi xmlns:a14="http://schemas.microsoft.com/office/drawing/2010/main" val="0"/>
@@ -36187,7 +36087,7 @@
                     <pic:cNvPicPr/>
                   </pic:nvPicPr>
                   <pic:blipFill>
-                    <a:blip r:embed="rId39" cstate="print">
+                    <a:blip r:embed="rId42" cstate="print">
                       <a:extLst>
                         <a:ext uri="{28A0092B-C50C-407E-A947-70E740481C1C}">
                           <a14:useLocalDpi xmlns:a14="http://schemas.microsoft.com/office/drawing/2010/main" val="0"/>
@@ -36242,7 +36142,7 @@
         </w:rPr>
         <w:lastRenderedPageBreak/>
         <w:drawing>
-          <wp:inline distT="0" distB="0" distL="0" distR="0" wp14:anchorId="0A52218F" wp14:editId="6D8C29D5">
+          <wp:inline distT="0" distB="0" distL="0" distR="0" wp14:anchorId="0A52218F" wp14:editId="26B3A71F">
             <wp:extent cx="5939790" cy="7588885"/>
             <wp:effectExtent l="0" t="0" r="3810" b="0"/>
             <wp:docPr id="1833137738" name="Рисунок 19" descr="Изображение выглядит как текст, диаграмма, снимок экрана, План&#10;&#10;Содержимое, созданное искусственным интеллектом, может быть неверным."/>
@@ -36257,7 +36157,7 @@
                     <pic:cNvPicPr/>
                   </pic:nvPicPr>
                   <pic:blipFill rotWithShape="1">
-                    <a:blip r:embed="rId40" cstate="print">
+                    <a:blip r:embed="rId43" cstate="print">
                       <a:extLst>
                         <a:ext uri="{28A0092B-C50C-407E-A947-70E740481C1C}">
                           <a14:useLocalDpi xmlns:a14="http://schemas.microsoft.com/office/drawing/2010/main" val="0"/>
@@ -36317,7 +36217,7 @@
       </w:pPr>
     </w:p>
     <w:sectPr>
-      <w:footerReference w:type="default" r:id="rId41"/>
+      <w:footerReference w:type="default" r:id="rId44"/>
       <w:pgSz w:w="11906" w:h="16838"/>
       <w:pgMar w:top="1134" w:right="851" w:bottom="1134" w:left="1701" w:header="709" w:footer="709" w:gutter="0"/>
       <w:pgNumType w:start="6"/>
@@ -38467,6 +38367,7 @@
   <w:style w:type="character" w:default="1" w:styleId="a0">
     <w:name w:val="Default Paragraph Font"/>
     <w:uiPriority w:val="1"/>
+    <w:semiHidden/>
     <w:unhideWhenUsed/>
   </w:style>
   <w:style w:type="table" w:default="1" w:styleId="a1">

</xml_diff>